<commit_message>
Added uPyCraft.exe, the binary of the ESP32 bootloader and some initial programs to generate a sine wave
</commit_message>
<xml_diff>
--- a/Proiect_MicroPython/documentatie_Proiect_MicroPython.docx
+++ b/Proiect_MicroPython/documentatie_Proiect_MicroPython.docx
@@ -66,12 +66,22 @@
       </w:hyperlink>
     </w:p>
     <w:p>
-      <w:hyperlink r:id="rId11" w:history="1">
+      <w:hyperlink r:id="rId11" w:anchor="compatibility-with-numpy" w:history="1">
         <w:r>
           <w:rPr>
             <w:rStyle w:val="Hyperlink"/>
           </w:rPr>
           <w:t>https://micropython-ulab.readthedocs.io/en/latest/ulab-intro.html#compatibility-with-numpy</w:t>
+        </w:r>
+      </w:hyperlink>
+    </w:p>
+    <w:p>
+      <w:hyperlink r:id="rId12" w:history="1">
+        <w:r>
+          <w:rPr>
+            <w:rStyle w:val="Hyperlink"/>
+          </w:rPr>
+          <w:t>https://github.com/v923z/micropython-ulab/tree/master#compiling</w:t>
         </w:r>
       </w:hyperlink>
     </w:p>

</xml_diff>

<commit_message>
Determined the sampling period of the ESP32 as 38us normally, or up to 48us due to jitter
</commit_message>
<xml_diff>
--- a/Proiect_MicroPython/documentatie_Proiect_MicroPython.docx
+++ b/Proiect_MicroPython/documentatie_Proiect_MicroPython.docx
@@ -3,89 +3,199 @@
 <w:document xmlns:wpc="http://schemas.microsoft.com/office/word/2010/wordprocessingCanvas" xmlns:cx="http://schemas.microsoft.com/office/drawing/2014/chartex" xmlns:cx1="http://schemas.microsoft.com/office/drawing/2015/9/8/chartex" xmlns:cx2="http://schemas.microsoft.com/office/drawing/2015/10/21/chartex" xmlns:cx3="http://schemas.microsoft.com/office/drawing/2016/5/9/chartex" xmlns:cx4="http://schemas.microsoft.com/office/drawing/2016/5/10/chartex" xmlns:cx5="http://schemas.microsoft.com/office/drawing/2016/5/11/chartex" xmlns:cx6="http://schemas.microsoft.com/office/drawing/2016/5/12/chartex" xmlns:cx7="http://schemas.microsoft.com/office/drawing/2016/5/13/chartex" xmlns:cx8="http://schemas.microsoft.com/office/drawing/2016/5/14/chartex" xmlns:mc="http://schemas.openxmlformats.org/markup-compatibility/2006" xmlns:aink="http://schemas.microsoft.com/office/drawing/2016/ink" xmlns:am3d="http://schemas.microsoft.com/office/drawing/2017/model3d" xmlns:o="urn:schemas-microsoft-com:office:office" xmlns:oel="http://schemas.microsoft.com/office/2019/extlst" xmlns:r="http://schemas.openxmlformats.org/officeDocument/2006/relationships" xmlns:m="http://schemas.openxmlformats.org/officeDocument/2006/math" xmlns:v="urn:schemas-microsoft-com:vml" xmlns:wp14="http://schemas.microsoft.com/office/word/2010/wordprocessingDrawing" xmlns:wp="http://schemas.openxmlformats.org/drawingml/2006/wordprocessingDrawing" xmlns:w10="urn:schemas-microsoft-com:office:word" xmlns:w="http://schemas.openxmlformats.org/wordprocessingml/2006/main" xmlns:w14="http://schemas.microsoft.com/office/word/2010/wordml" xmlns:w15="http://schemas.microsoft.com/office/word/2012/wordml" xmlns:w16cex="http://schemas.microsoft.com/office/word/2018/wordml/cex" xmlns:w16cid="http://schemas.microsoft.com/office/word/2016/wordml/cid" xmlns:w16="http://schemas.microsoft.com/office/word/2018/wordml" xmlns:w16sdtdh="http://schemas.microsoft.com/office/word/2020/wordml/sdtdatahash" xmlns:w16se="http://schemas.microsoft.com/office/word/2015/wordml/symex" xmlns:wpg="http://schemas.microsoft.com/office/word/2010/wordprocessingGroup" xmlns:wpi="http://schemas.microsoft.com/office/word/2010/wordprocessingInk" xmlns:wne="http://schemas.microsoft.com/office/word/2006/wordml" xmlns:wps="http://schemas.microsoft.com/office/word/2010/wordprocessingShape" mc:Ignorable="w14 w15 w16se w16cid w16 w16cex w16sdtdh wp14">
   <w:body>
     <w:p>
+      <w:pPr>
+        <w:rPr>
+          <w:rFonts w:ascii="Times New Roman" w:hAnsi="Times New Roman" w:cs="Times New Roman"/>
+        </w:rPr>
+      </w:pPr>
       <w:r>
+        <w:rPr>
+          <w:rFonts w:ascii="Times New Roman" w:hAnsi="Times New Roman" w:cs="Times New Roman"/>
+        </w:rPr>
+        <w:t xml:space="preserve">Perioada </w:t>
+      </w:r>
+      <w:r>
+        <w:rPr>
+          <w:rFonts w:ascii="Times New Roman" w:hAnsi="Times New Roman" w:cs="Times New Roman"/>
+        </w:rPr>
+        <w:t>de esantionare a ESP32 = Ts = 38us</w:t>
+      </w:r>
+      <w:r>
+        <w:rPr>
+          <w:rFonts w:ascii="Times New Roman" w:hAnsi="Times New Roman" w:cs="Times New Roman"/>
+        </w:rPr>
+        <w:t xml:space="preserve"> normal + 10us jitter</w:t>
+      </w:r>
+    </w:p>
+    <w:p>
+      <w:pPr>
+        <w:rPr>
+          <w:rFonts w:ascii="Times New Roman" w:hAnsi="Times New Roman" w:cs="Times New Roman"/>
+        </w:rPr>
+      </w:pPr>
+    </w:p>
+    <w:p>
+      <w:pPr>
+        <w:rPr>
+          <w:rFonts w:ascii="Times New Roman" w:hAnsi="Times New Roman" w:cs="Times New Roman"/>
+        </w:rPr>
+      </w:pPr>
+    </w:p>
+    <w:p>
+      <w:pPr>
+        <w:rPr>
+          <w:rFonts w:ascii="Times New Roman" w:hAnsi="Times New Roman" w:cs="Times New Roman"/>
+        </w:rPr>
+      </w:pPr>
+    </w:p>
+    <w:p>
+      <w:pPr>
+        <w:rPr>
+          <w:rFonts w:ascii="Times New Roman" w:hAnsi="Times New Roman" w:cs="Times New Roman"/>
+        </w:rPr>
+      </w:pPr>
+    </w:p>
+    <w:p>
+      <w:pPr>
+        <w:rPr>
+          <w:rFonts w:ascii="Times New Roman" w:hAnsi="Times New Roman" w:cs="Times New Roman"/>
+        </w:rPr>
+      </w:pPr>
+      <w:r>
+        <w:rPr>
+          <w:rFonts w:ascii="Times New Roman" w:hAnsi="Times New Roman" w:cs="Times New Roman"/>
+        </w:rPr>
         <w:t xml:space="preserve">!&gt; </w:t>
       </w:r>
       <w:hyperlink r:id="rId5" w:anchor="google_vignette" w:history="1">
         <w:r>
           <w:rPr>
             <w:rStyle w:val="Hyperlink"/>
+            <w:rFonts w:ascii="Times New Roman" w:hAnsi="Times New Roman" w:cs="Times New Roman"/>
           </w:rPr>
           <w:t>https://mischianti.org/micropython-with-esp8266-and-esp32-flashing-firmware-and-using-pycharm-ide-3/#google_vignette</w:t>
         </w:r>
       </w:hyperlink>
     </w:p>
     <w:p>
+      <w:pPr>
+        <w:rPr>
+          <w:rFonts w:ascii="Times New Roman" w:hAnsi="Times New Roman" w:cs="Times New Roman"/>
+        </w:rPr>
+      </w:pPr>
       <w:hyperlink r:id="rId6" w:history="1">
         <w:r>
           <w:rPr>
             <w:rStyle w:val="Hyperlink"/>
+            <w:rFonts w:ascii="Times New Roman" w:hAnsi="Times New Roman" w:cs="Times New Roman"/>
           </w:rPr>
           <w:t>https://www.youtube.com/playlist?list=PLruzZCuhcsGO_kN1JXV0_YdzJ6ObZB7i1</w:t>
         </w:r>
       </w:hyperlink>
     </w:p>
     <w:p>
+      <w:pPr>
+        <w:rPr>
+          <w:rFonts w:ascii="Times New Roman" w:hAnsi="Times New Roman" w:cs="Times New Roman"/>
+        </w:rPr>
+      </w:pPr>
       <w:hyperlink r:id="rId7" w:anchor=":~:text=There%20are%20only%20a%20few,the%20code%20in%20ESP32%20board" w:history="1">
         <w:r>
           <w:rPr>
             <w:rStyle w:val="Hyperlink"/>
+            <w:rFonts w:ascii="Times New Roman" w:hAnsi="Times New Roman" w:cs="Times New Roman"/>
           </w:rPr>
           <w:t>https://how2electronics.com/esp32-micropython-upycraft-getting-started/#:~:text=There%20are%20only%20a%20few,the%20code%20in%20ESP32%20board</w:t>
         </w:r>
       </w:hyperlink>
     </w:p>
     <w:p>
+      <w:pPr>
+        <w:rPr>
+          <w:rFonts w:ascii="Times New Roman" w:hAnsi="Times New Roman" w:cs="Times New Roman"/>
+        </w:rPr>
+      </w:pPr>
       <w:hyperlink r:id="rId8" w:history="1">
         <w:r>
           <w:rPr>
             <w:rStyle w:val="Hyperlink"/>
+            <w:rFonts w:ascii="Times New Roman" w:hAnsi="Times New Roman" w:cs="Times New Roman"/>
           </w:rPr>
           <w:t>https://dfrobot.gitbooks.io/upycraft/content/</w:t>
         </w:r>
       </w:hyperlink>
     </w:p>
     <w:p>
+      <w:pPr>
+        <w:rPr>
+          <w:rFonts w:ascii="Times New Roman" w:hAnsi="Times New Roman" w:cs="Times New Roman"/>
+        </w:rPr>
+      </w:pPr>
       <w:hyperlink r:id="rId9" w:history="1">
         <w:r>
           <w:rPr>
             <w:rStyle w:val="Hyperlink"/>
+            <w:rFonts w:ascii="Times New Roman" w:hAnsi="Times New Roman" w:cs="Times New Roman"/>
           </w:rPr>
           <w:t>https://docs.micropython.org/en/latest/esp32/quickref.html</w:t>
         </w:r>
       </w:hyperlink>
     </w:p>
     <w:p>
+      <w:pPr>
+        <w:rPr>
+          <w:rFonts w:ascii="Times New Roman" w:hAnsi="Times New Roman" w:cs="Times New Roman"/>
+        </w:rPr>
+      </w:pPr>
       <w:hyperlink r:id="rId10" w:history="1">
         <w:r>
           <w:rPr>
             <w:rStyle w:val="Hyperlink"/>
+            <w:rFonts w:ascii="Times New Roman" w:hAnsi="Times New Roman" w:cs="Times New Roman"/>
           </w:rPr>
           <w:t>https://docs.espressif.com/projects/esp-idf/en/latest/esp32/hw-reference/esp32/get-started-devkitc.html</w:t>
         </w:r>
       </w:hyperlink>
     </w:p>
     <w:p>
+      <w:pPr>
+        <w:rPr>
+          <w:rFonts w:ascii="Times New Roman" w:hAnsi="Times New Roman" w:cs="Times New Roman"/>
+        </w:rPr>
+      </w:pPr>
       <w:hyperlink r:id="rId11" w:anchor="compatibility-with-numpy" w:history="1">
         <w:r>
           <w:rPr>
             <w:rStyle w:val="Hyperlink"/>
+            <w:rFonts w:ascii="Times New Roman" w:hAnsi="Times New Roman" w:cs="Times New Roman"/>
           </w:rPr>
           <w:t>https://micropython-ulab.readthedocs.io/en/latest/ulab-intro.html#compatibility-with-numpy</w:t>
         </w:r>
       </w:hyperlink>
     </w:p>
     <w:p>
-      <w:hyperlink r:id="rId12" w:history="1">
+      <w:pPr>
+        <w:rPr>
+          <w:rFonts w:ascii="Times New Roman" w:hAnsi="Times New Roman" w:cs="Times New Roman"/>
+        </w:rPr>
+      </w:pPr>
+      <w:hyperlink r:id="rId12" w:anchor="compiling" w:history="1">
         <w:r>
           <w:rPr>
             <w:rStyle w:val="Hyperlink"/>
+            <w:rFonts w:ascii="Times New Roman" w:hAnsi="Times New Roman" w:cs="Times New Roman"/>
           </w:rPr>
           <w:t>https://github.com/v923z/micropython-ulab/tree/master#compiling</w:t>
         </w:r>
       </w:hyperlink>
     </w:p>
-    <w:p/>
+    <w:p>
+      <w:pPr>
+        <w:rPr>
+          <w:rFonts w:ascii="Times New Roman" w:hAnsi="Times New Roman" w:cs="Times New Roman"/>
+        </w:rPr>
+      </w:pPr>
+    </w:p>
     <w:sectPr>
       <w:pgSz w:w="12240" w:h="15840"/>
       <w:pgMar w:top="1440" w:right="1440" w:bottom="1440" w:left="1440" w:header="720" w:footer="720" w:gutter="0"/>

</xml_diff>

<commit_message>
Merged together all the signal type generator functions into signal_list_generator/main.py and added a wrapper class to keep the time numpy array and the signal values numpy array grouped together. The class also now contains the esp_list method to convert the signal into a list that can be used on the ESP32 and prints it out along with its length.
</commit_message>
<xml_diff>
--- a/Proiect_MicroPython/documentatie_Proiect_MicroPython.docx
+++ b/Proiect_MicroPython/documentatie_Proiect_MicroPython.docx
@@ -8,17 +8,39 @@
           <w:rFonts w:ascii="Times New Roman" w:hAnsi="Times New Roman" w:cs="Times New Roman"/>
         </w:rPr>
       </w:pPr>
+      <w:proofErr w:type="spellStart"/>
       <w:r>
         <w:rPr>
           <w:rFonts w:ascii="Times New Roman" w:hAnsi="Times New Roman" w:cs="Times New Roman"/>
         </w:rPr>
-        <w:t xml:space="preserve">Perioada </w:t>
+        <w:t>Perioada</w:t>
+      </w:r>
+      <w:proofErr w:type="spellEnd"/>
+      <w:r>
+        <w:rPr>
+          <w:rFonts w:ascii="Times New Roman" w:hAnsi="Times New Roman" w:cs="Times New Roman"/>
+        </w:rPr>
+        <w:t xml:space="preserve"> </w:t>
       </w:r>
       <w:r>
         <w:rPr>
           <w:rFonts w:ascii="Times New Roman" w:hAnsi="Times New Roman" w:cs="Times New Roman"/>
         </w:rPr>
-        <w:t>de esantionare a ESP32 = Ts = 38us</w:t>
+        <w:t xml:space="preserve">de </w:t>
+      </w:r>
+      <w:proofErr w:type="spellStart"/>
+      <w:r>
+        <w:rPr>
+          <w:rFonts w:ascii="Times New Roman" w:hAnsi="Times New Roman" w:cs="Times New Roman"/>
+        </w:rPr>
+        <w:t>esantionare</w:t>
+      </w:r>
+      <w:proofErr w:type="spellEnd"/>
+      <w:r>
+        <w:rPr>
+          <w:rFonts w:ascii="Times New Roman" w:hAnsi="Times New Roman" w:cs="Times New Roman"/>
+        </w:rPr>
+        <w:t xml:space="preserve"> a ESP32 = Ts = 38us</w:t>
       </w:r>
       <w:r>
         <w:rPr>
@@ -61,19 +83,27 @@
           <w:rFonts w:ascii="Times New Roman" w:hAnsi="Times New Roman" w:cs="Times New Roman"/>
         </w:rPr>
       </w:pPr>
-      <w:r>
-        <w:rPr>
-          <w:rFonts w:ascii="Times New Roman" w:hAnsi="Times New Roman" w:cs="Times New Roman"/>
-        </w:rPr>
-        <w:t xml:space="preserve">!&gt; </w:t>
-      </w:r>
-      <w:hyperlink r:id="rId5" w:anchor="google_vignette" w:history="1">
-        <w:r>
-          <w:rPr>
-            <w:rStyle w:val="Hyperlink"/>
-            <w:rFonts w:ascii="Times New Roman" w:hAnsi="Times New Roman" w:cs="Times New Roman"/>
-          </w:rPr>
-          <w:t>https://mischianti.org/micropython-with-esp8266-and-esp32-flashing-firmware-and-using-pycharm-ide-3/#google_vignette</w:t>
+      <w:hyperlink r:id="rId5" w:history="1">
+        <w:r>
+          <w:rPr>
+            <w:rStyle w:val="Hyperlink"/>
+            <w:rFonts w:ascii="Times New Roman" w:hAnsi="Times New Roman" w:cs="Times New Roman"/>
+          </w:rPr>
+          <w:t>https://www.youtube.com/</w:t>
+        </w:r>
+        <w:r>
+          <w:rPr>
+            <w:rStyle w:val="Hyperlink"/>
+            <w:rFonts w:ascii="Times New Roman" w:hAnsi="Times New Roman" w:cs="Times New Roman"/>
+          </w:rPr>
+          <w:t>p</w:t>
+        </w:r>
+        <w:r>
+          <w:rPr>
+            <w:rStyle w:val="Hyperlink"/>
+            <w:rFonts w:ascii="Times New Roman" w:hAnsi="Times New Roman" w:cs="Times New Roman"/>
+          </w:rPr>
+          <w:t>laylist?list=PLruzZCuhcsGO_kN1JXV0_YdzJ6ObZB7i1</w:t>
         </w:r>
       </w:hyperlink>
     </w:p>
@@ -83,13 +113,27 @@
           <w:rFonts w:ascii="Times New Roman" w:hAnsi="Times New Roman" w:cs="Times New Roman"/>
         </w:rPr>
       </w:pPr>
-      <w:hyperlink r:id="rId6" w:history="1">
-        <w:r>
-          <w:rPr>
-            <w:rStyle w:val="Hyperlink"/>
-            <w:rFonts w:ascii="Times New Roman" w:hAnsi="Times New Roman" w:cs="Times New Roman"/>
-          </w:rPr>
-          <w:t>https://www.youtube.com/playlist?list=PLruzZCuhcsGO_kN1JXV0_YdzJ6ObZB7i1</w:t>
+      <w:hyperlink r:id="rId6" w:anchor=":~:text=There%20are%20only%20a%20few,the%20code%20in%20ESP32%20board" w:history="1">
+        <w:r>
+          <w:rPr>
+            <w:rStyle w:val="Hyperlink"/>
+            <w:rFonts w:ascii="Times New Roman" w:hAnsi="Times New Roman" w:cs="Times New Roman"/>
+          </w:rPr>
+          <w:t>https://how2electronics.c</w:t>
+        </w:r>
+        <w:r>
+          <w:rPr>
+            <w:rStyle w:val="Hyperlink"/>
+            <w:rFonts w:ascii="Times New Roman" w:hAnsi="Times New Roman" w:cs="Times New Roman"/>
+          </w:rPr>
+          <w:t>o</w:t>
+        </w:r>
+        <w:r>
+          <w:rPr>
+            <w:rStyle w:val="Hyperlink"/>
+            <w:rFonts w:ascii="Times New Roman" w:hAnsi="Times New Roman" w:cs="Times New Roman"/>
+          </w:rPr>
+          <w:t>m/esp32-micropython-upycraft-getting-started/#:~:text=There%20are%20only%20a%20few,the%20code%20in%20ESP32%20board</w:t>
         </w:r>
       </w:hyperlink>
     </w:p>
@@ -99,13 +143,27 @@
           <w:rFonts w:ascii="Times New Roman" w:hAnsi="Times New Roman" w:cs="Times New Roman"/>
         </w:rPr>
       </w:pPr>
-      <w:hyperlink r:id="rId7" w:anchor=":~:text=There%20are%20only%20a%20few,the%20code%20in%20ESP32%20board" w:history="1">
-        <w:r>
-          <w:rPr>
-            <w:rStyle w:val="Hyperlink"/>
-            <w:rFonts w:ascii="Times New Roman" w:hAnsi="Times New Roman" w:cs="Times New Roman"/>
-          </w:rPr>
-          <w:t>https://how2electronics.com/esp32-micropython-upycraft-getting-started/#:~:text=There%20are%20only%20a%20few,the%20code%20in%20ESP32%20board</w:t>
+      <w:hyperlink r:id="rId7" w:history="1">
+        <w:r>
+          <w:rPr>
+            <w:rStyle w:val="Hyperlink"/>
+            <w:rFonts w:ascii="Times New Roman" w:hAnsi="Times New Roman" w:cs="Times New Roman"/>
+          </w:rPr>
+          <w:t>https://dfrobot.gitbooks.io/u</w:t>
+        </w:r>
+        <w:r>
+          <w:rPr>
+            <w:rStyle w:val="Hyperlink"/>
+            <w:rFonts w:ascii="Times New Roman" w:hAnsi="Times New Roman" w:cs="Times New Roman"/>
+          </w:rPr>
+          <w:t>p</w:t>
+        </w:r>
+        <w:r>
+          <w:rPr>
+            <w:rStyle w:val="Hyperlink"/>
+            <w:rFonts w:ascii="Times New Roman" w:hAnsi="Times New Roman" w:cs="Times New Roman"/>
+          </w:rPr>
+          <w:t>ycraft/content/</w:t>
         </w:r>
       </w:hyperlink>
     </w:p>
@@ -121,7 +179,35 @@
             <w:rStyle w:val="Hyperlink"/>
             <w:rFonts w:ascii="Times New Roman" w:hAnsi="Times New Roman" w:cs="Times New Roman"/>
           </w:rPr>
-          <w:t>https://dfrobot.gitbooks.io/upycraft/content/</w:t>
+          <w:t>https://docs.micropython.org/en/latest/e</w:t>
+        </w:r>
+        <w:r>
+          <w:rPr>
+            <w:rStyle w:val="Hyperlink"/>
+            <w:rFonts w:ascii="Times New Roman" w:hAnsi="Times New Roman" w:cs="Times New Roman"/>
+          </w:rPr>
+          <w:t>s</w:t>
+        </w:r>
+        <w:r>
+          <w:rPr>
+            <w:rStyle w:val="Hyperlink"/>
+            <w:rFonts w:ascii="Times New Roman" w:hAnsi="Times New Roman" w:cs="Times New Roman"/>
+          </w:rPr>
+          <w:t>p</w:t>
+        </w:r>
+        <w:r>
+          <w:rPr>
+            <w:rStyle w:val="Hyperlink"/>
+            <w:rFonts w:ascii="Times New Roman" w:hAnsi="Times New Roman" w:cs="Times New Roman"/>
+          </w:rPr>
+          <w:t>3</w:t>
+        </w:r>
+        <w:r>
+          <w:rPr>
+            <w:rStyle w:val="Hyperlink"/>
+            <w:rFonts w:ascii="Times New Roman" w:hAnsi="Times New Roman" w:cs="Times New Roman"/>
+          </w:rPr>
+          <w:t>2/quickref.html</w:t>
         </w:r>
       </w:hyperlink>
     </w:p>
@@ -137,7 +223,21 @@
             <w:rStyle w:val="Hyperlink"/>
             <w:rFonts w:ascii="Times New Roman" w:hAnsi="Times New Roman" w:cs="Times New Roman"/>
           </w:rPr>
-          <w:t>https://docs.micropython.org/en/latest/esp32/quickref.html</w:t>
+          <w:t>https://docs.espressif.com/projects/esp-i</w:t>
+        </w:r>
+        <w:r>
+          <w:rPr>
+            <w:rStyle w:val="Hyperlink"/>
+            <w:rFonts w:ascii="Times New Roman" w:hAnsi="Times New Roman" w:cs="Times New Roman"/>
+          </w:rPr>
+          <w:t>d</w:t>
+        </w:r>
+        <w:r>
+          <w:rPr>
+            <w:rStyle w:val="Hyperlink"/>
+            <w:rFonts w:ascii="Times New Roman" w:hAnsi="Times New Roman" w:cs="Times New Roman"/>
+          </w:rPr>
+          <w:t>f/en/latest/esp32/hw-reference/esp32/get-started-devkitc.html</w:t>
         </w:r>
       </w:hyperlink>
     </w:p>
@@ -153,7 +253,7 @@
             <w:rStyle w:val="Hyperlink"/>
             <w:rFonts w:ascii="Times New Roman" w:hAnsi="Times New Roman" w:cs="Times New Roman"/>
           </w:rPr>
-          <w:t>https://docs.espressif.com/projects/esp-idf/en/latest/esp32/hw-reference/esp32/get-started-devkitc.html</w:t>
+          <w:t>https://numpy.org/doc/stable/reference/index.html#reference</w:t>
         </w:r>
       </w:hyperlink>
     </w:p>
@@ -163,13 +263,13 @@
           <w:rFonts w:ascii="Times New Roman" w:hAnsi="Times New Roman" w:cs="Times New Roman"/>
         </w:rPr>
       </w:pPr>
-      <w:hyperlink r:id="rId11" w:anchor="compatibility-with-numpy" w:history="1">
-        <w:r>
-          <w:rPr>
-            <w:rStyle w:val="Hyperlink"/>
-            <w:rFonts w:ascii="Times New Roman" w:hAnsi="Times New Roman" w:cs="Times New Roman"/>
-          </w:rPr>
-          <w:t>https://micropython-ulab.readthedocs.io/en/latest/ulab-intro.html#compatibility-with-numpy</w:t>
+      <w:hyperlink r:id="rId11" w:history="1">
+        <w:r>
+          <w:rPr>
+            <w:rStyle w:val="Hyperlink"/>
+            <w:rFonts w:ascii="Times New Roman" w:hAnsi="Times New Roman" w:cs="Times New Roman"/>
+          </w:rPr>
+          <w:t>https://www.digitalocean.com/community/tutorials/python-convert-numpy-array-to-list</w:t>
         </w:r>
       </w:hyperlink>
     </w:p>
@@ -179,13 +279,59 @@
           <w:rFonts w:ascii="Times New Roman" w:hAnsi="Times New Roman" w:cs="Times New Roman"/>
         </w:rPr>
       </w:pPr>
-      <w:hyperlink r:id="rId12" w:anchor="compiling" w:history="1">
-        <w:r>
-          <w:rPr>
-            <w:rStyle w:val="Hyperlink"/>
-            <w:rFonts w:ascii="Times New Roman" w:hAnsi="Times New Roman" w:cs="Times New Roman"/>
-          </w:rPr>
-          <w:t>https://github.com/v923z/micropython-ulab/tree/master#compiling</w:t>
+      <w:hyperlink r:id="rId12" w:history="1">
+        <w:r>
+          <w:rPr>
+            <w:rStyle w:val="Hyperlink"/>
+            <w:rFonts w:ascii="Times New Roman" w:hAnsi="Times New Roman" w:cs="Times New Roman"/>
+          </w:rPr>
+          <w:t>https://www.geeksforgeeks.org/matplotlib-pyplot-plot-function-in-python/</w:t>
+        </w:r>
+      </w:hyperlink>
+    </w:p>
+    <w:p>
+      <w:pPr>
+        <w:rPr>
+          <w:rFonts w:ascii="Times New Roman" w:hAnsi="Times New Roman" w:cs="Times New Roman"/>
+        </w:rPr>
+      </w:pPr>
+      <w:hyperlink r:id="rId13" w:history="1">
+        <w:r>
+          <w:rPr>
+            <w:rStyle w:val="Hyperlink"/>
+            <w:rFonts w:ascii="Times New Roman" w:hAnsi="Times New Roman" w:cs="Times New Roman"/>
+          </w:rPr>
+          <w:t>https://arduinointro.com/art</w:t>
+        </w:r>
+        <w:r>
+          <w:rPr>
+            <w:rStyle w:val="Hyperlink"/>
+            <w:rFonts w:ascii="Times New Roman" w:hAnsi="Times New Roman" w:cs="Times New Roman"/>
+          </w:rPr>
+          <w:t>i</w:t>
+        </w:r>
+        <w:r>
+          <w:rPr>
+            <w:rStyle w:val="Hyperlink"/>
+            <w:rFonts w:ascii="Times New Roman" w:hAnsi="Times New Roman" w:cs="Times New Roman"/>
+          </w:rPr>
+          <w:t>cles/projects/adding-sounds-to-arduino-using-the-mh-fmd-piezo-buzzer-module#google_vignette</w:t>
+        </w:r>
+      </w:hyperlink>
+    </w:p>
+    <w:p>
+      <w:pPr>
+        <w:rPr>
+          <w:rFonts w:ascii="Times New Roman" w:hAnsi="Times New Roman" w:cs="Times New Roman"/>
+        </w:rPr>
+      </w:pPr>
+      <w:hyperlink r:id="rId14" w:history="1">
+        <w:r>
+          <w:rPr>
+            <w:rStyle w:val="Hyperlink"/>
+            <w:rFonts w:ascii="Times New Roman" w:hAnsi="Times New Roman" w:cs="Times New Roman"/>
+          </w:rPr>
+          <w:t>https://lliçons.jutge.org/upc-python-cookbook/signal-processing/signals.html</w:t>
         </w:r>
       </w:hyperlink>
     </w:p>

</xml_diff>